<commit_message>
client ok contact ok  recherche quasi
</commit_message>
<xml_diff>
--- a/rapport/Tableau_rendu.docx
+++ b/rapport/Tableau_rendu.docx
@@ -10,10 +10,10 @@
       </w:tblPr>
       <w:tblGrid>
         <w:gridCol w:w="2201"/>
-        <w:gridCol w:w="1728"/>
-        <w:gridCol w:w="1678"/>
-        <w:gridCol w:w="1683"/>
-        <w:gridCol w:w="1772"/>
+        <w:gridCol w:w="1711"/>
+        <w:gridCol w:w="1673"/>
+        <w:gridCol w:w="1713"/>
+        <w:gridCol w:w="1764"/>
       </w:tblGrid>
       <w:tr>
         <w:tc>
@@ -42,7 +42,10 @@
           </w:tcPr>
           <w:p>
             <w:r>
-              <w:t>Etat Réel</w:t>
+              <w:t xml:space="preserve">Etat </w:t>
+            </w:r>
+            <w:r>
+              <w:t>actuel à la date prévu</w:t>
             </w:r>
           </w:p>
         </w:tc>
@@ -93,15 +96,73 @@
             <w:tcW w:w="1812" w:type="dxa"/>
           </w:tcPr>
           <w:p>
+            <w:r>
+              <w:t>100%</w:t>
+            </w:r>
+          </w:p>
+        </w:tc>
+        <w:tc>
+          <w:tcPr>
+            <w:tcW w:w="1813" w:type="dxa"/>
+          </w:tcPr>
+          <w:p>
+            <w:r>
+              <w:t>22/01/18</w:t>
+            </w:r>
+          </w:p>
+        </w:tc>
+        <w:tc>
+          <w:tcPr>
+            <w:tcW w:w="1813" w:type="dxa"/>
+          </w:tcPr>
+          <w:p/>
+        </w:tc>
+      </w:tr>
+      <w:tr>
+        <w:tc>
+          <w:tcPr>
+            <w:tcW w:w="1812" w:type="dxa"/>
+          </w:tcPr>
+          <w:p>
+            <w:r>
+              <w:t>Afficher liste film</w:t>
+            </w:r>
+          </w:p>
+        </w:tc>
+        <w:tc>
+          <w:tcPr>
+            <w:tcW w:w="1812" w:type="dxa"/>
+          </w:tcPr>
+          <w:p>
+            <w:r>
+              <w:t>24/01/18</w:t>
+            </w:r>
+          </w:p>
+        </w:tc>
+        <w:tc>
+          <w:tcPr>
+            <w:tcW w:w="1812" w:type="dxa"/>
+          </w:tcPr>
+          <w:p>
+            <w:r>
+              <w:t>80%</w:t>
+            </w:r>
+          </w:p>
+        </w:tc>
+        <w:tc>
+          <w:tcPr>
+            <w:tcW w:w="1813" w:type="dxa"/>
+          </w:tcPr>
+          <w:p>
+            <w:r>
+              <w:t>26/01/</w:t>
+            </w:r>
             <w:bookmarkStart w:id="0" w:name="_GoBack"/>
             <w:bookmarkEnd w:id="0"/>
-          </w:p>
-        </w:tc>
-        <w:tc>
-          <w:tcPr>
-            <w:tcW w:w="1813" w:type="dxa"/>
-          </w:tcPr>
-          <w:p/>
+            <w:r>
+              <w:t>18</w:t>
+            </w:r>
+          </w:p>
         </w:tc>
         <w:tc>
           <w:tcPr>
@@ -117,7 +178,7 @@
           </w:tcPr>
           <w:p>
             <w:r>
-              <w:t>Afficher liste film</w:t>
+              <w:t>Recherche</w:t>
             </w:r>
           </w:p>
         </w:tc>
@@ -135,7 +196,11 @@
           <w:tcPr>
             <w:tcW w:w="1812" w:type="dxa"/>
           </w:tcPr>
-          <w:p/>
+          <w:p>
+            <w:r>
+              <w:t>30%</w:t>
+            </w:r>
+          </w:p>
         </w:tc>
         <w:tc>
           <w:tcPr>
@@ -175,7 +240,11 @@
           <w:tcPr>
             <w:tcW w:w="1812" w:type="dxa"/>
           </w:tcPr>
-          <w:p/>
+          <w:p>
+            <w:r>
+              <w:t>20%</w:t>
+            </w:r>
+          </w:p>
         </w:tc>
         <w:tc>
           <w:tcPr>
@@ -215,7 +284,11 @@
           <w:tcPr>
             <w:tcW w:w="1812" w:type="dxa"/>
           </w:tcPr>
-          <w:p/>
+          <w:p>
+            <w:r>
+              <w:t>0%</w:t>
+            </w:r>
+          </w:p>
         </w:tc>
         <w:tc>
           <w:tcPr>
@@ -255,7 +328,11 @@
           <w:tcPr>
             <w:tcW w:w="1812" w:type="dxa"/>
           </w:tcPr>
-          <w:p/>
+          <w:p>
+            <w:r>
+              <w:t>0%</w:t>
+            </w:r>
+          </w:p>
         </w:tc>
         <w:tc>
           <w:tcPr>
@@ -295,7 +372,11 @@
           <w:tcPr>
             <w:tcW w:w="1812" w:type="dxa"/>
           </w:tcPr>
-          <w:p/>
+          <w:p>
+            <w:r>
+              <w:t>15%</w:t>
+            </w:r>
+          </w:p>
         </w:tc>
         <w:tc>
           <w:tcPr>
@@ -335,7 +416,11 @@
           <w:tcPr>
             <w:tcW w:w="1812" w:type="dxa"/>
           </w:tcPr>
-          <w:p/>
+          <w:p>
+            <w:r>
+              <w:t>0%</w:t>
+            </w:r>
+          </w:p>
         </w:tc>
         <w:tc>
           <w:tcPr>

</xml_diff>